<commit_message>
Lebenslauf modify only if necessary
</commit_message>
<xml_diff>
--- a/AnschreibenRaw.docx
+++ b/AnschreibenRaw.docx
@@ -424,7 +424,15 @@
           <w:sz w:val="24"/>
           <w:szCs w:val="24"/>
         </w:rPr>
-        <w:t xml:space="preserve">Sehr </w:t>
+        <w:t>Greeting</w:t>
+      </w:r>
+      <w:r>
+        <w:rPr>
+          <w:rFonts w:asciiTheme="majorHAnsi" w:hAnsiTheme="majorHAnsi" w:cstheme="majorHAnsi"/>
+          <w:sz w:val="24"/>
+          <w:szCs w:val="24"/>
+        </w:rPr>
+        <w:t xml:space="preserve"> </w:t>
       </w:r>
       <w:r>
         <w:rPr>

</xml_diff>

<commit_message>
updated source docs with github link
</commit_message>
<xml_diff>
--- a/AnschreibenRaw.docx
+++ b/AnschreibenRaw.docx
@@ -956,13 +956,24 @@
         </w:rPr>
         <w:t xml:space="preserve">Git, </w:t>
       </w:r>
-      <w:r>
-        <w:rPr>
-          <w:rFonts w:asciiTheme="majorHAnsi" w:hAnsiTheme="majorHAnsi" w:cstheme="majorHAnsi"/>
-          <w:sz w:val="24"/>
-          <w:szCs w:val="24"/>
-        </w:rPr>
-        <w:t xml:space="preserve">GitHub, </w:t>
+      <w:hyperlink r:id="rId9" w:history="1">
+        <w:r>
+          <w:rPr>
+            <w:rStyle w:val="Hyperlink"/>
+            <w:rFonts w:asciiTheme="majorHAnsi" w:hAnsiTheme="majorHAnsi" w:cstheme="majorHAnsi"/>
+            <w:sz w:val="24"/>
+            <w:szCs w:val="24"/>
+          </w:rPr>
+          <w:t>GitHub</w:t>
+        </w:r>
+      </w:hyperlink>
+      <w:r>
+        <w:rPr>
+          <w:rFonts w:asciiTheme="majorHAnsi" w:hAnsiTheme="majorHAnsi" w:cstheme="majorHAnsi"/>
+          <w:sz w:val="24"/>
+          <w:szCs w:val="24"/>
+        </w:rPr>
+        <w:t xml:space="preserve">, </w:t>
       </w:r>
       <w:r>
         <w:rPr>

</xml_diff>